<commit_message>
new version of ILLiad DocDel and Article
</commit_message>
<xml_diff>
--- a/LendingArticleSlips.docx
+++ b/LendingArticleSlips.docx
@@ -90,6 +90,14 @@
                 <w:szCs w:val="32"/>
               </w:rPr>
               <w:t xml:space="preserve"> ILL</w:t>
+            </w:r>
+            <w:r>
+              <w:rPr>
+                <w:color w:val="000080"/>
+                <w:sz w:val="32"/>
+                <w:szCs w:val="32"/>
+              </w:rPr>
+              <w:t xml:space="preserve"> – Article Scanning</w:t>
             </w:r>
           </w:p>
         </w:tc>
@@ -1944,6 +1952,16 @@
               </w:rPr>
               <w:t xml:space="preserve"> ILL</w:t>
             </w:r>
+            <w:r>
+              <w:rPr>
+                <w:color w:val="000080"/>
+                <w:sz w:val="32"/>
+                <w:szCs w:val="32"/>
+              </w:rPr>
+              <w:t xml:space="preserve"> – Article Scanning</w:t>
+            </w:r>
+            <w:bookmarkStart w:id="0" w:name="_GoBack"/>
+            <w:bookmarkEnd w:id="0"/>
           </w:p>
         </w:tc>
         <w:tc>
@@ -2188,8 +2206,6 @@
                 <w:b/>
               </w:rPr>
             </w:pPr>
-            <w:bookmarkStart w:id="0" w:name="_GoBack"/>
-            <w:bookmarkEnd w:id="0"/>
           </w:p>
           <w:p>
             <w:pPr>
@@ -4409,7 +4425,7 @@
 </file>
 
 <file path=customXml/itemProps1.xml><?xml version="1.0" encoding="utf-8"?>
-<ds:datastoreItem xmlns:ds="http://schemas.openxmlformats.org/officeDocument/2006/customXml" ds:itemID="{FE510AB3-589A-4E24-8845-F166C21ABDFE}">
+<ds:datastoreItem xmlns:ds="http://schemas.openxmlformats.org/officeDocument/2006/customXml" ds:itemID="{008E2B56-C6C2-4267-BE17-181371BAA9B5}">
   <ds:schemaRefs>
     <ds:schemaRef ds:uri="http://schemas.openxmlformats.org/officeDocument/2006/bibliography"/>
   </ds:schemaRefs>

</xml_diff>